<commit_message>
Drop fichier sql sur git
</commit_message>
<xml_diff>
--- a/Exos/04-tp-complet/01-tp-video-club/01-tp-video-club.docx
+++ b/Exos/04-tp-complet/01-tp-video-club/01-tp-video-club.docx
@@ -12103,7 +12103,13 @@
         <w:rPr>
           <w:noProof/>
         </w:rPr>
-        <w:t>Aurelien BOUDIER : Dieu</w:t>
+        <w:t xml:space="preserve">Aurelien BOUDIER : </w:t>
+      </w:r>
+      <w:r>
+        <w:rPr>
+          <w:noProof/>
+        </w:rPr>
+        <w:t>Yoda</w:t>
       </w:r>
     </w:p>
     <w:p>
@@ -12118,7 +12124,13 @@
         <w:rPr>
           <w:noProof/>
         </w:rPr>
-        <w:t>Jonathan JEANNIARD : Demi-dieu</w:t>
+        <w:t xml:space="preserve">Jonathan JEANNIARD : </w:t>
+      </w:r>
+      <w:r>
+        <w:rPr>
+          <w:noProof/>
+        </w:rPr>
+        <w:t>Luke Skywalker</w:t>
       </w:r>
     </w:p>
     <w:p>

</xml_diff>